<commit_message>
Release-Update 17/10 - Xsl-Transformation getestet
</commit_message>
<xml_diff>
--- a/NanopubCmdlets/NB_PS1003_Azure.docx
+++ b/NanopubCmdlets/NB_PS1003_Azure.docx
@@ -3,168 +3,134 @@
 <w:document xmlns:wpc="http://schemas.microsoft.com/office/word/2010/wordprocessingCanvas" xmlns:mc="http://schemas.openxmlformats.org/markup-compatibility/2006" xmlns:o="urn:schemas-microsoft-com:office:office" xmlns:r="http://schemas.openxmlformats.org/officeDocument/2006/relationships" xmlns:m="http://schemas.openxmlformats.org/officeDocument/2006/math" xmlns:v="urn:schemas-microsoft-com:vml" xmlns:wp14="http://schemas.microsoft.com/office/word/2010/wordprocessingDrawing" xmlns:wp="http://schemas.openxmlformats.org/drawingml/2006/wordprocessingDrawing" xmlns:w10="urn:schemas-microsoft-com:office:word" xmlns:w="http://schemas.openxmlformats.org/wordprocessingml/2006/main" xmlns:w14="http://schemas.microsoft.com/office/word/2010/wordml" xmlns:w15="http://schemas.microsoft.com/office/word/2012/wordml" xmlns:wpg="http://schemas.microsoft.com/office/word/2010/wordprocessingGroup" xmlns:wpi="http://schemas.microsoft.com/office/word/2010/wordprocessingInk" xmlns:wne="http://schemas.microsoft.com/office/word/2006/wordml" xmlns:wps="http://schemas.microsoft.com/office/word/2010/wordprocessingShape" mc:Ignorable="w14 w15 wp14">
   <w:body>
     <w:p>
-      <w:r>
-        <w:t>&lt;</w:t>
-      </w:r>
-      <w:proofErr w:type="spellStart"/>
-      <w:r>
-        <w:t>nanobook</w:t>
-      </w:r>
-      <w:proofErr w:type="spellEnd"/>
-      <w:r>
-        <w:t xml:space="preserve"> </w:t>
-      </w:r>
-      <w:proofErr w:type="spellStart"/>
-      <w:r>
-        <w:t>id</w:t>
-      </w:r>
-      <w:proofErr w:type="spellEnd"/>
-      <w:r>
-        <w:t>="PS_100</w:t>
-      </w:r>
-      <w:r>
-        <w:t>3</w:t>
-      </w:r>
-      <w:r>
-        <w:t xml:space="preserve">" </w:t>
-      </w:r>
-      <w:proofErr w:type="spellStart"/>
-      <w:r>
-        <w:t>creationDate</w:t>
-      </w:r>
-      <w:proofErr w:type="spellEnd"/>
-      <w:r>
-        <w:t>="</w:t>
-      </w:r>
-      <w:r>
-        <w:t>6</w:t>
-      </w:r>
-      <w:r>
-        <w:t xml:space="preserve">/8/2016" </w:t>
-      </w:r>
-      <w:proofErr w:type="spellStart"/>
-      <w:r>
-        <w:t>lastUpdateDate</w:t>
-      </w:r>
-      <w:proofErr w:type="spellEnd"/>
-      <w:r>
-        <w:t xml:space="preserve">="6/8/2016" </w:t>
-      </w:r>
-      <w:proofErr w:type="spellStart"/>
-      <w:r>
-        <w:t>version</w:t>
-      </w:r>
-      <w:proofErr w:type="spellEnd"/>
-      <w:r>
-        <w:t xml:space="preserve">="0.1" </w:t>
-      </w:r>
-      <w:proofErr w:type="spellStart"/>
-      <w:r>
-        <w:t>author</w:t>
-      </w:r>
-      <w:proofErr w:type="spellEnd"/>
-      <w:r>
-        <w:t>="</w:t>
-      </w:r>
-      <w:proofErr w:type="spellStart"/>
-      <w:r>
-        <w:t>pemo</w:t>
-      </w:r>
-      <w:proofErr w:type="spellEnd"/>
-      <w:r>
-        <w:t>"&gt;</w:t>
-      </w:r>
-    </w:p>
-    <w:p>
-      <w:r>
-        <w:t>&lt;</w:t>
-      </w:r>
-      <w:proofErr w:type="spellStart"/>
-      <w:r>
-        <w:t>topic</w:t>
-      </w:r>
-      <w:proofErr w:type="spellEnd"/>
-      <w:r>
-        <w:t>&gt;</w:t>
-      </w:r>
-    </w:p>
-    <w:p>
-      <w:proofErr w:type="spellStart"/>
-      <w:r>
-        <w:t>PowerShell</w:t>
-      </w:r>
-      <w:proofErr w:type="spellEnd"/>
-      <w:r>
-        <w:t xml:space="preserve"> und </w:t>
-      </w:r>
-      <w:proofErr w:type="spellStart"/>
-      <w:r>
-        <w:t>Azure</w:t>
-      </w:r>
-      <w:proofErr w:type="spellEnd"/>
-    </w:p>
-    <w:p/>
-    <w:p>
-      <w:r>
-        <w:t>&lt;</w:t>
-      </w:r>
-      <w:proofErr w:type="spellStart"/>
-      <w:r>
-        <w:t>para</w:t>
-      </w:r>
-      <w:proofErr w:type="spellEnd"/>
-      <w:r>
-        <w:t>&gt;</w:t>
-      </w:r>
-    </w:p>
-    <w:p/>
-    <w:p>
-      <w:r>
-        <w:t>&lt;</w:t>
-      </w:r>
-      <w:proofErr w:type="spellStart"/>
-      <w:r>
-        <w:t>subtopic</w:t>
-      </w:r>
-      <w:proofErr w:type="spellEnd"/>
-      <w:r>
-        <w:t xml:space="preserve"> </w:t>
-      </w:r>
-      <w:proofErr w:type="spellStart"/>
-      <w:r>
-        <w:t>id</w:t>
-      </w:r>
-      <w:proofErr w:type="spellEnd"/>
-      <w:r>
-        <w:t xml:space="preserve">="1000" </w:t>
-      </w:r>
-      <w:proofErr w:type="spellStart"/>
-      <w:r>
-        <w:t>level</w:t>
-      </w:r>
-      <w:proofErr w:type="spellEnd"/>
-      <w:r>
-        <w:t>="A"&gt;</w:t>
-      </w:r>
-    </w:p>
-    <w:p>
+      <w:pPr>
+        <w:rPr>
+          <w:lang w:val="en-US"/>
+        </w:rPr>
+      </w:pPr>
+      <w:r>
+        <w:rPr>
+          <w:lang w:val="en-US"/>
+        </w:rPr>
+        <w:t>&lt;nanobook id="PS_1003" creationDate="6/8/2016" lastUpdateDate="6/8/2016" version="0.1" author="pemo"&gt;</w:t>
+      </w:r>
+    </w:p>
+    <w:p>
+      <w:pPr>
+        <w:rPr>
+          <w:lang w:val="en-US"/>
+        </w:rPr>
+      </w:pPr>
+      <w:r>
+        <w:rPr>
+          <w:lang w:val="en-US"/>
+        </w:rPr>
+        <w:t>&lt;topic&gt;</w:t>
+      </w:r>
+    </w:p>
+    <w:p>
+      <w:pPr>
+        <w:rPr>
+          <w:lang w:val="en-US"/>
+        </w:rPr>
+      </w:pPr>
+      <w:r>
+        <w:rPr>
+          <w:lang w:val="en-US"/>
+        </w:rPr>
+        <w:t>PowerShell und Azure</w:t>
+      </w:r>
+    </w:p>
+    <w:p>
+      <w:pPr>
+        <w:rPr>
+          <w:lang w:val="en-US"/>
+        </w:rPr>
+      </w:pPr>
+      <w:r>
+        <w:rPr>
+          <w:lang w:val="en-US"/>
+        </w:rPr>
+        <w:t>&lt;para&gt;</w:t>
+      </w:r>
+    </w:p>
+    <w:p>
+      <w:r>
+        <w:t>In dieser Lektion geht es um den Einsatz der PowerShell im Zusammenspiel mit der PowerShell.</w:t>
+      </w:r>
+    </w:p>
+    <w:p>
+      <w:pPr>
+        <w:rPr>
+          <w:lang w:val="en-US"/>
+        </w:rPr>
+      </w:pPr>
+      <w:r>
+        <w:rPr>
+          <w:lang w:val="en-US"/>
+        </w:rPr>
+        <w:t>&lt;subtopic id="1000" level="A"&gt;</w:t>
+      </w:r>
+    </w:p>
+    <w:p>
+      <w:r>
+        <w:t>Azure-PowerShell installieren</w:t>
+      </w:r>
+    </w:p>
+    <w:p>
+      <w:r>
+        <w:t>&lt;para&gt;</w:t>
+      </w:r>
+    </w:p>
+    <w:p>
+      <w:r>
+        <w:t>In diesem Abschnitt geht es</w:t>
+      </w:r>
+      <w:r>
+        <w:t xml:space="preserve"> um die Installation der Azure-PowerShell.</w:t>
+      </w:r>
+    </w:p>
+    <w:p>
+      <w:r>
+        <w:t>&lt;subtopic id="1000" level="A"&gt;</w:t>
+      </w:r>
+    </w:p>
+    <w:p>
+      <w:r>
+        <w:t>Die ersten Schritte</w:t>
+      </w:r>
+    </w:p>
+    <w:p>
+      <w:r>
+        <w:t>&lt;para&gt;</w:t>
+      </w:r>
+    </w:p>
+    <w:p>
+      <w:r>
+        <w:t>In diesem Abschnitt geht es</w:t>
+      </w:r>
+      <w:r>
+        <w:t xml:space="preserve"> um die </w:t>
+      </w:r>
+      <w:r>
+        <w:t>ersten Schritte mit x</w:t>
+      </w:r>
+      <w:r>
+        <w:t>der Azure-PowerShell.</w:t>
+      </w:r>
+    </w:p>
+    <w:p>
+      <w:r>
+        <w:t>&lt;/nanobook&gt;</w:t>
+      </w:r>
+    </w:p>
+    <w:p>
+      <w:r>
+        <w:t>s</w:t>
+      </w:r>
       <w:bookmarkStart w:id="0" w:name="_GoBack"/>
       <w:bookmarkEnd w:id="0"/>
     </w:p>
-    <w:p>
-      <w:r>
-        <w:t>&lt;/</w:t>
-      </w:r>
-      <w:proofErr w:type="spellStart"/>
-      <w:r>
-        <w:t>nanobook</w:t>
-      </w:r>
-      <w:proofErr w:type="spellEnd"/>
-      <w:r>
-        <w:t>&gt;</w:t>
-      </w:r>
-    </w:p>
-    <w:p/>
     <w:sectPr>
       <w:pgSz w:w="11906" w:h="16838"/>
       <w:pgMar w:top="1417" w:right="1417" w:bottom="1134" w:left="1417" w:header="708" w:footer="708" w:gutter="0"/>

</xml_diff>